<commit_message>
sprint 1 implementation second cut
 check the sdd decuoment instructions
</commit_message>
<xml_diff>
--- a/SE-II-2020-Daily scrum meeting template.docx
+++ b/SE-II-2020-Daily scrum meeting template.docx
@@ -408,9 +408,27 @@
             <w:tcW w:w="3031" w:type="dxa"/>
           </w:tcPr>
           <w:p>
-            <w:r>
-              <w:t>Abdelrhman hosny awad</w:t>
-            </w:r>
+            <w:proofErr w:type="spellStart"/>
+            <w:r>
+              <w:t>Abdelrhman</w:t>
+            </w:r>
+            <w:proofErr w:type="spellEnd"/>
+            <w:r>
+              <w:t xml:space="preserve"> </w:t>
+            </w:r>
+            <w:proofErr w:type="spellStart"/>
+            <w:r>
+              <w:t>hosny</w:t>
+            </w:r>
+            <w:proofErr w:type="spellEnd"/>
+            <w:r>
+              <w:t xml:space="preserve"> </w:t>
+            </w:r>
+            <w:proofErr w:type="spellStart"/>
+            <w:r>
+              <w:t>awad</w:t>
+            </w:r>
+            <w:proofErr w:type="spellEnd"/>
           </w:p>
         </w:tc>
         <w:tc>
@@ -455,8 +473,29 @@
             <w:tcW w:w="3031" w:type="dxa"/>
           </w:tcPr>
           <w:p>
-            <w:r>
-              <w:t xml:space="preserve">Abdelrhman reda fadl </w:t>
+            <w:proofErr w:type="spellStart"/>
+            <w:r>
+              <w:t>Abdelrhman</w:t>
+            </w:r>
+            <w:proofErr w:type="spellEnd"/>
+            <w:r>
+              <w:t xml:space="preserve"> </w:t>
+            </w:r>
+            <w:proofErr w:type="spellStart"/>
+            <w:r>
+              <w:t>reda</w:t>
+            </w:r>
+            <w:proofErr w:type="spellEnd"/>
+            <w:r>
+              <w:t xml:space="preserve"> </w:t>
+            </w:r>
+            <w:proofErr w:type="spellStart"/>
+            <w:r>
+              <w:t>fadl</w:t>
+            </w:r>
+            <w:proofErr w:type="spellEnd"/>
+            <w:r>
+              <w:t xml:space="preserve"> </w:t>
             </w:r>
           </w:p>
         </w:tc>
@@ -503,8 +542,21 @@
           </w:tcPr>
           <w:p>
             <w:r>
-              <w:t>Mohamed wael hassan</w:t>
-            </w:r>
+              <w:t xml:space="preserve">Mohamed </w:t>
+            </w:r>
+            <w:proofErr w:type="spellStart"/>
+            <w:r>
+              <w:t>wael</w:t>
+            </w:r>
+            <w:proofErr w:type="spellEnd"/>
+            <w:r>
+              <w:t xml:space="preserve"> </w:t>
+            </w:r>
+            <w:proofErr w:type="spellStart"/>
+            <w:r>
+              <w:t>hassan</w:t>
+            </w:r>
+            <w:proofErr w:type="spellEnd"/>
           </w:p>
         </w:tc>
         <w:tc>
@@ -549,9 +601,27 @@
             <w:tcW w:w="3031" w:type="dxa"/>
           </w:tcPr>
           <w:p>
-            <w:r>
-              <w:t>Seif alaa eldin</w:t>
-            </w:r>
+            <w:proofErr w:type="spellStart"/>
+            <w:r>
+              <w:t>Seif</w:t>
+            </w:r>
+            <w:proofErr w:type="spellEnd"/>
+            <w:r>
+              <w:t xml:space="preserve"> </w:t>
+            </w:r>
+            <w:proofErr w:type="spellStart"/>
+            <w:r>
+              <w:t>alaa</w:t>
+            </w:r>
+            <w:proofErr w:type="spellEnd"/>
+            <w:r>
+              <w:t xml:space="preserve"> </w:t>
+            </w:r>
+            <w:proofErr w:type="spellStart"/>
+            <w:r>
+              <w:t>eldin</w:t>
+            </w:r>
+            <w:proofErr w:type="spellEnd"/>
           </w:p>
         </w:tc>
         <w:tc>
@@ -722,75 +792,6 @@
           <w:r>
             <w:fldChar w:fldCharType="separate"/>
           </w:r>
-          <w:hyperlink w:anchor="_Toc507250131" w:history="1">
-            <w:r>
-              <w:rPr>
-                <w:rStyle w:val="Hyperlink"/>
-                <w:noProof/>
-              </w:rPr>
-              <w:t>Instructions [To be removed]</w:t>
-            </w:r>
-            <w:r>
-              <w:rPr>
-                <w:noProof/>
-                <w:webHidden/>
-              </w:rPr>
-              <w:tab/>
-            </w:r>
-            <w:r>
-              <w:rPr>
-                <w:noProof/>
-                <w:webHidden/>
-              </w:rPr>
-              <w:fldChar w:fldCharType="begin"/>
-            </w:r>
-            <w:r>
-              <w:rPr>
-                <w:noProof/>
-                <w:webHidden/>
-              </w:rPr>
-              <w:instrText xml:space="preserve"> PAGEREF _Toc507250131 \h </w:instrText>
-            </w:r>
-            <w:r>
-              <w:rPr>
-                <w:noProof/>
-                <w:webHidden/>
-              </w:rPr>
-            </w:r>
-            <w:r>
-              <w:rPr>
-                <w:noProof/>
-                <w:webHidden/>
-              </w:rPr>
-              <w:fldChar w:fldCharType="separate"/>
-            </w:r>
-            <w:r>
-              <w:rPr>
-                <w:noProof/>
-                <w:webHidden/>
-              </w:rPr>
-              <w:t>2</w:t>
-            </w:r>
-            <w:r>
-              <w:rPr>
-                <w:noProof/>
-                <w:webHidden/>
-              </w:rPr>
-              <w:fldChar w:fldCharType="end"/>
-            </w:r>
-          </w:hyperlink>
-        </w:p>
-        <w:p>
-          <w:pPr>
-            <w:pStyle w:val="TOC1"/>
-            <w:tabs>
-              <w:tab w:val="right" w:leader="dot" w:pos="9638"/>
-            </w:tabs>
-            <w:rPr>
-              <w:rFonts w:eastAsiaTheme="minorEastAsia"/>
-              <w:noProof/>
-            </w:rPr>
-          </w:pPr>
           <w:hyperlink w:anchor="_Toc507250132" w:history="1">
             <w:r>
               <w:rPr>
@@ -1065,19 +1066,37 @@
     </w:sdt>
     <w:p>
       <w:pPr>
+        <w:rPr>
+          <w:b/>
+          <w:bCs/>
+          <w:color w:val="C00000"/>
+        </w:rPr>
+      </w:pPr>
+    </w:p>
+    <w:p>
+      <w:pPr>
         <w:pStyle w:val="Heading1"/>
       </w:pPr>
-      <w:bookmarkStart w:id="0" w:name="_Toc507250131"/>
-      <w:r>
-        <w:t>Instructions</w:t>
-      </w:r>
-      <w:r>
-        <w:t xml:space="preserve"> </w:t>
-      </w:r>
-      <w:r>
-        <w:t>[To be removed]</w:t>
+      <w:bookmarkStart w:id="0" w:name="_Toc507250132"/>
+      <w:r>
+        <w:t>Done requirements</w:t>
       </w:r>
       <w:bookmarkEnd w:id="0"/>
+    </w:p>
+    <w:p>
+      <w:pPr>
+        <w:rPr>
+          <w:b/>
+          <w:bCs/>
+        </w:rPr>
+      </w:pPr>
+      <w:r>
+        <w:rPr>
+          <w:b/>
+          <w:bCs/>
+        </w:rPr>
+        <w:t>Day1 (All the team was working together):</w:t>
+      </w:r>
     </w:p>
     <w:p>
       <w:pPr>
@@ -1089,287 +1108,18 @@
         <w:rPr>
           <w:b/>
           <w:bCs/>
-          <w:color w:val="C00000"/>
-        </w:rPr>
-      </w:pPr>
-      <w:r>
-        <w:rPr>
-          <w:b/>
-          <w:bCs/>
-          <w:color w:val="C00000"/>
-          <w:u w:val="single"/>
-        </w:rPr>
-        <w:t xml:space="preserve">IMPORTANT. </w:t>
-      </w:r>
-      <w:r>
-        <w:rPr>
-          <w:b/>
-          <w:bCs/>
-          <w:color w:val="C00000"/>
-          <w:u w:val="single"/>
-        </w:rPr>
-        <w:t xml:space="preserve"> </w:t>
-      </w:r>
-      <w:r>
-        <w:rPr>
-          <w:b/>
-          <w:bCs/>
-          <w:color w:val="C00000"/>
-          <w:u w:val="single"/>
-        </w:rPr>
-        <w:t>Rename this document</w:t>
-      </w:r>
-      <w:r>
-        <w:rPr>
-          <w:b/>
-          <w:bCs/>
-          <w:color w:val="C00000"/>
-        </w:rPr>
-        <w:t xml:space="preserve"> to CS</w:t>
-      </w:r>
-      <w:r>
-        <w:rPr>
-          <w:b/>
-          <w:bCs/>
-          <w:color w:val="C00000"/>
-        </w:rPr>
-        <w:t>352</w:t>
-      </w:r>
-      <w:r>
-        <w:rPr>
-          <w:b/>
-          <w:bCs/>
-          <w:color w:val="C00000"/>
-        </w:rPr>
-        <w:t>-L</w:t>
-      </w:r>
-      <w:r>
-        <w:rPr>
-          <w:b/>
-          <w:bCs/>
-          <w:color w:val="C00000"/>
-        </w:rPr>
-        <w:t>eaderID-</w:t>
-      </w:r>
-      <w:r>
-        <w:rPr>
-          <w:b/>
-          <w:bCs/>
-          <w:color w:val="C00000"/>
-        </w:rPr>
-        <w:t>TANAME-</w:t>
-      </w:r>
-      <w:r>
-        <w:rPr>
-          <w:b/>
-          <w:bCs/>
-          <w:color w:val="C00000"/>
-        </w:rPr>
-        <w:t xml:space="preserve"> </w:t>
-      </w:r>
-      <w:r>
-        <w:rPr>
-          <w:b/>
-          <w:bCs/>
-          <w:color w:val="C00000"/>
-        </w:rPr>
-        <w:t>ScrumMeeting</w:t>
-      </w:r>
-      <w:r>
-        <w:rPr>
-          <w:b/>
-          <w:bCs/>
-          <w:color w:val="C00000"/>
-        </w:rPr>
-        <w:t>.docx</w:t>
-      </w:r>
-    </w:p>
-    <w:p>
-      <w:pPr>
-        <w:pStyle w:val="ListParagraph"/>
-        <w:rPr>
-          <w:b/>
-          <w:bCs/>
-          <w:color w:val="FF0000"/>
-          <w:sz w:val="28"/>
-          <w:szCs w:val="28"/>
-          <w:u w:val="single"/>
-        </w:rPr>
-      </w:pPr>
-      <w:r>
-        <w:rPr>
-          <w:b/>
-          <w:bCs/>
-          <w:color w:val="FF0000"/>
-          <w:sz w:val="28"/>
-          <w:szCs w:val="28"/>
-          <w:u w:val="single"/>
-        </w:rPr>
-        <w:t>[Write TA name in your document name]</w:t>
-      </w:r>
-    </w:p>
-    <w:p>
-      <w:pPr>
-        <w:pStyle w:val="ListParagraph"/>
-        <w:rPr>
-          <w:b/>
-          <w:bCs/>
-          <w:color w:val="FF0000"/>
-          <w:sz w:val="28"/>
-          <w:szCs w:val="28"/>
-        </w:rPr>
-      </w:pPr>
-      <w:r>
-        <w:rPr>
-          <w:b/>
-          <w:bCs/>
-          <w:color w:val="FF0000"/>
-          <w:sz w:val="28"/>
-          <w:szCs w:val="28"/>
-        </w:rPr>
-        <w:t xml:space="preserve">Examples: </w:t>
-      </w:r>
-    </w:p>
-    <w:p>
-      <w:pPr>
-        <w:pStyle w:val="ListParagraph"/>
-        <w:ind w:firstLine="720"/>
-        <w:rPr>
-          <w:b/>
-          <w:bCs/>
-          <w:color w:val="FF0000"/>
-          <w:sz w:val="28"/>
-          <w:szCs w:val="28"/>
-        </w:rPr>
-      </w:pPr>
-      <w:r>
-        <w:rPr>
-          <w:b/>
-          <w:bCs/>
-          <w:color w:val="FF0000"/>
-          <w:sz w:val="28"/>
-          <w:szCs w:val="28"/>
-        </w:rPr>
-        <w:t>20120001-MohamedSamir-</w:t>
-      </w:r>
-      <w:r>
-        <w:rPr>
-          <w:b/>
-          <w:bCs/>
-          <w:color w:val="FF0000"/>
-          <w:sz w:val="28"/>
-          <w:szCs w:val="28"/>
-        </w:rPr>
-        <w:t xml:space="preserve"> </w:t>
-      </w:r>
-      <w:r>
-        <w:rPr>
-          <w:b/>
-          <w:bCs/>
-          <w:color w:val="FF0000"/>
-          <w:sz w:val="28"/>
-          <w:szCs w:val="28"/>
-        </w:rPr>
-        <w:t>ScrumMeeting</w:t>
-      </w:r>
-      <w:r>
-        <w:rPr>
-          <w:b/>
-          <w:bCs/>
-          <w:color w:val="FF0000"/>
-          <w:sz w:val="28"/>
-          <w:szCs w:val="28"/>
-        </w:rPr>
-        <w:t>.docx</w:t>
-      </w:r>
-    </w:p>
-    <w:p>
-      <w:pPr>
-        <w:pStyle w:val="ListParagraph"/>
-        <w:rPr>
-          <w:b/>
-          <w:bCs/>
-          <w:color w:val="FF0000"/>
-          <w:sz w:val="28"/>
-          <w:szCs w:val="28"/>
-        </w:rPr>
-      </w:pPr>
-      <w:r>
-        <w:rPr>
-          <w:b/>
-          <w:bCs/>
-          <w:color w:val="FF0000"/>
-          <w:sz w:val="28"/>
-          <w:szCs w:val="28"/>
-        </w:rPr>
-        <w:tab/>
-      </w:r>
-    </w:p>
-    <w:p>
-      <w:pPr>
-        <w:pStyle w:val="ListParagraph"/>
-        <w:ind w:firstLine="720"/>
-        <w:rPr>
-          <w:b/>
-          <w:bCs/>
-          <w:color w:val="FF0000"/>
-          <w:sz w:val="28"/>
-          <w:szCs w:val="28"/>
-        </w:rPr>
-      </w:pPr>
-      <w:r>
-        <w:rPr>
-          <w:b/>
-          <w:bCs/>
-          <w:color w:val="FF0000"/>
-          <w:sz w:val="28"/>
-          <w:szCs w:val="28"/>
-        </w:rPr>
-        <w:t>20120001-OmarKhaled-</w:t>
-      </w:r>
-      <w:r>
-        <w:rPr>
-          <w:b/>
-          <w:bCs/>
-          <w:color w:val="FF0000"/>
-          <w:sz w:val="28"/>
-          <w:szCs w:val="28"/>
-        </w:rPr>
-        <w:t xml:space="preserve"> </w:t>
-      </w:r>
-      <w:r>
-        <w:rPr>
-          <w:b/>
-          <w:bCs/>
-          <w:color w:val="FF0000"/>
-          <w:sz w:val="28"/>
-          <w:szCs w:val="28"/>
-        </w:rPr>
-        <w:t>ScrumMeeting</w:t>
-      </w:r>
-      <w:r>
-        <w:rPr>
-          <w:b/>
-          <w:bCs/>
-          <w:color w:val="FF0000"/>
-          <w:sz w:val="28"/>
-          <w:szCs w:val="28"/>
-        </w:rPr>
-        <w:t>.docx</w:t>
-      </w:r>
-    </w:p>
-    <w:p>
-      <w:pPr>
-        <w:pStyle w:val="ListParagraph"/>
-        <w:ind w:firstLine="720"/>
-        <w:rPr>
-          <w:b/>
-          <w:bCs/>
-          <w:color w:val="FF0000"/>
-          <w:sz w:val="28"/>
-          <w:szCs w:val="28"/>
-        </w:rPr>
-      </w:pPr>
+        </w:rPr>
+      </w:pPr>
+      <w:r>
+        <w:rPr>
+          <w:b/>
+          <w:bCs/>
+          <w:color w:val="FF0000"/>
+        </w:rPr>
+        <w:t xml:space="preserve">Review project description </w:t>
+      </w:r>
+      <w:bookmarkStart w:id="1" w:name="_GoBack"/>
+      <w:bookmarkEnd w:id="1"/>
     </w:p>
     <w:p>
       <w:pPr>
@@ -1381,58 +1131,15 @@
         <w:rPr>
           <w:b/>
           <w:bCs/>
-          <w:color w:val="C00000"/>
-        </w:rPr>
-      </w:pPr>
-      <w:r>
-        <w:rPr>
-          <w:b/>
-          <w:bCs/>
-          <w:color w:val="C00000"/>
-        </w:rPr>
-        <w:t>Remove the following notes and any red notes</w:t>
-      </w:r>
-      <w:r>
-        <w:rPr>
-          <w:b/>
-          <w:bCs/>
-          <w:highlight w:val="red"/>
-        </w:rPr>
-        <w:t xml:space="preserve"> </w:t>
-      </w:r>
-    </w:p>
-    <w:p>
-      <w:pPr>
-        <w:rPr>
-          <w:b/>
-          <w:bCs/>
-          <w:color w:val="C00000"/>
-        </w:rPr>
-      </w:pPr>
-    </w:p>
-    <w:p>
-      <w:pPr>
-        <w:pStyle w:val="Heading1"/>
-      </w:pPr>
-      <w:bookmarkStart w:id="1" w:name="_Toc507250132"/>
-      <w:r>
-        <w:t>Done requirements</w:t>
-      </w:r>
-      <w:bookmarkEnd w:id="1"/>
-    </w:p>
-    <w:p>
-      <w:pPr>
-        <w:rPr>
-          <w:b/>
-          <w:bCs/>
-        </w:rPr>
-      </w:pPr>
-      <w:r>
-        <w:rPr>
-          <w:b/>
-          <w:bCs/>
-        </w:rPr>
-        <w:t>Day1 (All the team was working together):</w:t>
+        </w:rPr>
+      </w:pPr>
+      <w:r>
+        <w:rPr>
+          <w:b/>
+          <w:bCs/>
+          <w:color w:val="FF0000"/>
+        </w:rPr>
+        <w:t xml:space="preserve">Create project git repository </w:t>
       </w:r>
     </w:p>
     <w:p>
@@ -1453,7 +1160,7 @@
           <w:bCs/>
           <w:color w:val="FF0000"/>
         </w:rPr>
-        <w:t xml:space="preserve">Review project description </w:t>
+        <w:t xml:space="preserve">Create Trello board </w:t>
       </w:r>
     </w:p>
     <w:p>
@@ -1474,48 +1181,6 @@
           <w:bCs/>
           <w:color w:val="FF0000"/>
         </w:rPr>
-        <w:t xml:space="preserve">Create project git repository </w:t>
-      </w:r>
-    </w:p>
-    <w:p>
-      <w:pPr>
-        <w:pStyle w:val="ListParagraph"/>
-        <w:numPr>
-          <w:ilvl w:val="0"/>
-          <w:numId w:val="1"/>
-        </w:numPr>
-        <w:rPr>
-          <w:b/>
-          <w:bCs/>
-        </w:rPr>
-      </w:pPr>
-      <w:r>
-        <w:rPr>
-          <w:b/>
-          <w:bCs/>
-          <w:color w:val="FF0000"/>
-        </w:rPr>
-        <w:t xml:space="preserve">Create Trello board </w:t>
-      </w:r>
-    </w:p>
-    <w:p>
-      <w:pPr>
-        <w:pStyle w:val="ListParagraph"/>
-        <w:numPr>
-          <w:ilvl w:val="0"/>
-          <w:numId w:val="1"/>
-        </w:numPr>
-        <w:rPr>
-          <w:b/>
-          <w:bCs/>
-        </w:rPr>
-      </w:pPr>
-      <w:r>
-        <w:rPr>
-          <w:b/>
-          <w:bCs/>
-          <w:color w:val="FF0000"/>
-        </w:rPr>
         <w:t xml:space="preserve">First cut class diagram </w:t>
       </w:r>
     </w:p>
@@ -1658,22 +1323,7 @@
           <w:b/>
           <w:bCs/>
         </w:rPr>
-        <w:lastRenderedPageBreak/>
-        <w:t>Day</w:t>
-      </w:r>
-      <w:r>
-        <w:rPr>
-          <w:b/>
-          <w:bCs/>
-        </w:rPr>
-        <w:t>3</w:t>
-      </w:r>
-      <w:r>
-        <w:rPr>
-          <w:b/>
-          <w:bCs/>
-        </w:rPr>
-        <w:t xml:space="preserve"> (All the team was working together):</w:t>
+        <w:t>Day3 (All the team was working together):</w:t>
       </w:r>
     </w:p>
     <w:p>
@@ -1753,14 +1403,7 @@
           <w:b/>
           <w:bCs/>
         </w:rPr>
-        <w:t>Day</w:t>
-      </w:r>
-      <w:r>
-        <w:rPr>
-          <w:b/>
-          <w:bCs/>
-        </w:rPr>
-        <w:t>4</w:t>
+        <w:t>Day4</w:t>
       </w:r>
     </w:p>
     <w:p>
@@ -1775,13 +1418,121 @@
           <w:bCs/>
         </w:rPr>
       </w:pPr>
-      <w:r>
-        <w:rPr>
-          <w:b/>
-          <w:bCs/>
-          <w:color w:val="FF0000"/>
-        </w:rPr>
-        <w:t xml:space="preserve">Abdelrhman hosny : create database schema ,implement the project classes and second requirement </w:t>
+      <w:proofErr w:type="spellStart"/>
+      <w:r>
+        <w:rPr>
+          <w:b/>
+          <w:bCs/>
+          <w:color w:val="FF0000"/>
+        </w:rPr>
+        <w:t>Abdelrhman</w:t>
+      </w:r>
+      <w:proofErr w:type="spellEnd"/>
+      <w:r>
+        <w:rPr>
+          <w:b/>
+          <w:bCs/>
+          <w:color w:val="FF0000"/>
+        </w:rPr>
+        <w:t xml:space="preserve"> </w:t>
+      </w:r>
+      <w:proofErr w:type="spellStart"/>
+      <w:r>
+        <w:rPr>
+          <w:b/>
+          <w:bCs/>
+          <w:color w:val="FF0000"/>
+        </w:rPr>
+        <w:t>hosny</w:t>
+      </w:r>
+      <w:proofErr w:type="spellEnd"/>
+      <w:r>
+        <w:rPr>
+          <w:b/>
+          <w:bCs/>
+          <w:color w:val="FF0000"/>
+        </w:rPr>
+        <w:t>:</w:t>
+      </w:r>
+      <w:r>
+        <w:rPr>
+          <w:b/>
+          <w:bCs/>
+          <w:color w:val="FF0000"/>
+        </w:rPr>
+        <w:t xml:space="preserve"> </w:t>
+      </w:r>
+      <w:r>
+        <w:rPr>
+          <w:b/>
+          <w:bCs/>
+          <w:color w:val="FF0000"/>
+        </w:rPr>
+        <w:t>create database</w:t>
+      </w:r>
+      <w:r>
+        <w:rPr>
+          <w:b/>
+          <w:bCs/>
+          <w:color w:val="FF0000"/>
+        </w:rPr>
+        <w:t xml:space="preserve"> </w:t>
+      </w:r>
+      <w:r>
+        <w:rPr>
+          <w:b/>
+          <w:bCs/>
+          <w:color w:val="FF0000"/>
+        </w:rPr>
+        <w:t>schema,</w:t>
+      </w:r>
+      <w:r>
+        <w:rPr>
+          <w:b/>
+          <w:bCs/>
+          <w:color w:val="FF0000"/>
+        </w:rPr>
+        <w:t xml:space="preserve"> I</w:t>
+      </w:r>
+      <w:r>
+        <w:rPr>
+          <w:b/>
+          <w:bCs/>
+          <w:color w:val="FF0000"/>
+        </w:rPr>
+        <w:t xml:space="preserve">mplement the project classes and </w:t>
+      </w:r>
+      <w:r>
+        <w:rPr>
+          <w:b/>
+          <w:bCs/>
+          <w:color w:val="FF0000"/>
+        </w:rPr>
+        <w:t xml:space="preserve">the </w:t>
+      </w:r>
+      <w:r>
+        <w:rPr>
+          <w:b/>
+          <w:bCs/>
+          <w:color w:val="FF0000"/>
+        </w:rPr>
+        <w:t>second requirement</w:t>
+      </w:r>
+      <w:r>
+        <w:rPr>
+          <w:b/>
+          <w:bCs/>
+          <w:color w:val="FF0000"/>
+        </w:rPr>
+        <w:t>.</w:t>
+      </w:r>
+      <w:r>
+        <w:rPr>
+          <w:b/>
+          <w:bCs/>
+          <w:color w:val="FF0000"/>
+        </w:rPr>
+        <w:t xml:space="preserve"> </w:t>
       </w:r>
     </w:p>
     <w:p>
@@ -1796,93 +1547,242 @@
           <w:bCs/>
         </w:rPr>
       </w:pPr>
-      <w:r>
-        <w:rPr>
-          <w:b/>
-          <w:bCs/>
-          <w:color w:val="FF0000"/>
-        </w:rPr>
-        <w:t xml:space="preserve">Abdelrhman reda&amp; Abdelrhman hosny : implement first requirement   </w:t>
-      </w:r>
-    </w:p>
-    <w:p>
-      <w:pPr>
-        <w:pStyle w:val="Heading1"/>
-      </w:pPr>
-    </w:p>
-    <w:p>
-      <w:pPr>
-        <w:pStyle w:val="Heading1"/>
-      </w:pPr>
-      <w:r>
-        <w:t>What will be done today</w:t>
-      </w:r>
-      <w:bookmarkEnd w:id="2"/>
+      <w:proofErr w:type="spellStart"/>
+      <w:r>
+        <w:rPr>
+          <w:b/>
+          <w:bCs/>
+          <w:color w:val="FF0000"/>
+        </w:rPr>
+        <w:t>Abdelrhman</w:t>
+      </w:r>
+      <w:proofErr w:type="spellEnd"/>
+      <w:r>
+        <w:rPr>
+          <w:b/>
+          <w:bCs/>
+          <w:color w:val="FF0000"/>
+        </w:rPr>
+        <w:t xml:space="preserve"> </w:t>
+      </w:r>
+      <w:proofErr w:type="spellStart"/>
+      <w:r>
+        <w:rPr>
+          <w:b/>
+          <w:bCs/>
+          <w:color w:val="FF0000"/>
+        </w:rPr>
+        <w:t>reda</w:t>
+      </w:r>
+      <w:proofErr w:type="spellEnd"/>
+      <w:r>
+        <w:rPr>
+          <w:b/>
+          <w:bCs/>
+          <w:color w:val="FF0000"/>
+        </w:rPr>
+        <w:t xml:space="preserve"> </w:t>
+      </w:r>
+      <w:r>
+        <w:rPr>
+          <w:b/>
+          <w:bCs/>
+          <w:color w:val="FF0000"/>
+        </w:rPr>
+        <w:t xml:space="preserve">&amp; </w:t>
+      </w:r>
+      <w:proofErr w:type="spellStart"/>
+      <w:r>
+        <w:rPr>
+          <w:b/>
+          <w:bCs/>
+          <w:color w:val="FF0000"/>
+        </w:rPr>
+        <w:t>Abdelrhman</w:t>
+      </w:r>
+      <w:proofErr w:type="spellEnd"/>
+      <w:r>
+        <w:rPr>
+          <w:b/>
+          <w:bCs/>
+          <w:color w:val="FF0000"/>
+        </w:rPr>
+        <w:t xml:space="preserve"> </w:t>
+      </w:r>
+      <w:proofErr w:type="spellStart"/>
+      <w:r>
+        <w:rPr>
+          <w:b/>
+          <w:bCs/>
+          <w:color w:val="FF0000"/>
+        </w:rPr>
+        <w:t>hosny</w:t>
+      </w:r>
+      <w:proofErr w:type="spellEnd"/>
+      <w:r>
+        <w:rPr>
+          <w:b/>
+          <w:bCs/>
+          <w:color w:val="FF0000"/>
+        </w:rPr>
+        <w:t>: implement first requirement</w:t>
+      </w:r>
+      <w:r>
+        <w:rPr>
+          <w:b/>
+          <w:bCs/>
+          <w:color w:val="FF0000"/>
+        </w:rPr>
+        <w:t>.</w:t>
+      </w:r>
+    </w:p>
+    <w:p>
+      <w:pPr>
+        <w:pStyle w:val="ListParagraph"/>
+        <w:ind w:left="810"/>
+        <w:rPr>
+          <w:b/>
+          <w:bCs/>
+        </w:rPr>
+      </w:pPr>
+      <w:r>
+        <w:rPr>
+          <w:b/>
+          <w:bCs/>
+          <w:color w:val="FF0000"/>
+        </w:rPr>
+        <w:t xml:space="preserve">   </w:t>
+      </w:r>
+    </w:p>
+    <w:p>
+      <w:pPr>
+        <w:pStyle w:val="ListParagraph"/>
+        <w:ind w:left="90"/>
+        <w:rPr>
+          <w:b/>
+          <w:bCs/>
+        </w:rPr>
+      </w:pPr>
+      <w:r>
+        <w:rPr>
+          <w:b/>
+          <w:bCs/>
+        </w:rPr>
+        <w:t>Day</w:t>
+      </w:r>
+      <w:r>
+        <w:rPr>
+          <w:b/>
+          <w:bCs/>
+        </w:rPr>
+        <w:t>5 (All tram was working together)</w:t>
+      </w:r>
     </w:p>
     <w:p>
       <w:pPr>
         <w:pStyle w:val="ListParagraph"/>
         <w:numPr>
           <w:ilvl w:val="0"/>
-          <w:numId w:val="1"/>
+          <w:numId w:val="6"/>
         </w:numPr>
-      </w:pPr>
-      <w:r>
-        <w:rPr>
-          <w:b/>
-          <w:bCs/>
-          <w:color w:val="FF0000"/>
-          <w:lang w:bidi="ar-EG"/>
-        </w:rPr>
-        <w:t>In this section you should state what will be done by each member today</w:t>
-      </w:r>
-    </w:p>
-    <w:p>
-      <w:pPr>
-        <w:pStyle w:val="ListParagraph"/>
-        <w:rPr>
-          <w:b/>
-          <w:bCs/>
-          <w:color w:val="FF0000"/>
-          <w:lang w:bidi="ar-EG"/>
-        </w:rPr>
-      </w:pPr>
+        <w:rPr>
+          <w:b/>
+          <w:bCs/>
+        </w:rPr>
+      </w:pPr>
+      <w:r>
+        <w:rPr>
+          <w:b/>
+          <w:bCs/>
+          <w:color w:val="FF0000"/>
+        </w:rPr>
+        <w:t>Review the whole project</w:t>
+      </w:r>
+      <w:r>
+        <w:rPr>
+          <w:b/>
+          <w:bCs/>
+          <w:color w:val="FF0000"/>
+        </w:rPr>
+        <w:t>,</w:t>
+      </w:r>
+      <w:r>
+        <w:rPr>
+          <w:b/>
+          <w:bCs/>
+          <w:color w:val="FF0000"/>
+        </w:rPr>
+        <w:t xml:space="preserve"> modify </w:t>
+      </w:r>
+      <w:r>
+        <w:rPr>
+          <w:b/>
+          <w:bCs/>
+          <w:color w:val="FF0000"/>
+        </w:rPr>
+        <w:t xml:space="preserve">registration web service </w:t>
+      </w:r>
+      <w:r>
+        <w:rPr>
+          <w:b/>
+          <w:bCs/>
+          <w:color w:val="FF0000"/>
+        </w:rPr>
+        <w:t>and list all users web service</w:t>
+      </w:r>
     </w:p>
     <w:p>
       <w:pPr>
         <w:pStyle w:val="ListParagraph"/>
         <w:numPr>
           <w:ilvl w:val="0"/>
-          <w:numId w:val="1"/>
+          <w:numId w:val="6"/>
         </w:numPr>
         <w:rPr>
           <w:b/>
           <w:bCs/>
+        </w:rPr>
+      </w:pPr>
+      <w:r>
+        <w:rPr>
+          <w:b/>
+          <w:bCs/>
+          <w:color w:val="FF0000"/>
+        </w:rPr>
+        <w:t xml:space="preserve">Test the whole project using postman </w:t>
+      </w:r>
+    </w:p>
+    <w:p>
+      <w:pPr>
+        <w:pStyle w:val="ListParagraph"/>
+        <w:ind w:left="855"/>
+        <w:rPr>
+          <w:b/>
+          <w:bCs/>
+        </w:rPr>
+      </w:pPr>
+    </w:p>
+    <w:bookmarkEnd w:id="2"/>
+    <w:p>
+      <w:pPr>
+        <w:pStyle w:val="ListParagraph"/>
+        <w:rPr>
+          <w:b/>
+          <w:bCs/>
           <w:color w:val="FF0000"/>
           <w:lang w:bidi="ar-EG"/>
         </w:rPr>
       </w:pPr>
-      <w:r>
-        <w:rPr>
-          <w:b/>
-          <w:bCs/>
-          <w:color w:val="FF0000"/>
-          <w:lang w:bidi="ar-EG"/>
-        </w:rPr>
-        <w:t>Meeting with TA Mahmoed Hadad</w:t>
-      </w:r>
-      <w:bookmarkStart w:id="3" w:name="_GoBack"/>
+    </w:p>
+    <w:p>
+      <w:pPr>
+        <w:pStyle w:val="Heading1"/>
+      </w:pPr>
+      <w:bookmarkStart w:id="3" w:name="_Toc507250134"/>
+      <w:r>
+        <w:t>Current obstacles</w:t>
+      </w:r>
       <w:bookmarkEnd w:id="3"/>
-    </w:p>
-    <w:p>
-      <w:pPr>
-        <w:pStyle w:val="Heading1"/>
-      </w:pPr>
-      <w:bookmarkStart w:id="4" w:name="_Toc507250134"/>
-      <w:r>
-        <w:t>Current obstacles</w:t>
-      </w:r>
-      <w:bookmarkEnd w:id="4"/>
     </w:p>
     <w:p>
       <w:pPr>
@@ -1894,14 +1794,62 @@
           <w:color w:val="FF0000"/>
         </w:rPr>
       </w:pPr>
-      <w:r>
-        <w:rPr>
-          <w:b/>
-          <w:bCs/>
-          <w:color w:val="FF0000"/>
-        </w:rPr>
-        <w:t>Abdelrhman Reda &amp; Abdelrhman Hosny :</w:t>
-      </w:r>
+      <w:proofErr w:type="spellStart"/>
+      <w:r>
+        <w:rPr>
+          <w:b/>
+          <w:bCs/>
+          <w:color w:val="FF0000"/>
+        </w:rPr>
+        <w:t>Abdelrhman</w:t>
+      </w:r>
+      <w:proofErr w:type="spellEnd"/>
+      <w:r>
+        <w:rPr>
+          <w:b/>
+          <w:bCs/>
+          <w:color w:val="FF0000"/>
+        </w:rPr>
+        <w:t xml:space="preserve"> Reda &amp; </w:t>
+      </w:r>
+      <w:proofErr w:type="spellStart"/>
+      <w:r>
+        <w:rPr>
+          <w:b/>
+          <w:bCs/>
+          <w:color w:val="FF0000"/>
+        </w:rPr>
+        <w:t>Abdelrhman</w:t>
+      </w:r>
+      <w:proofErr w:type="spellEnd"/>
+      <w:r>
+        <w:rPr>
+          <w:b/>
+          <w:bCs/>
+          <w:color w:val="FF0000"/>
+        </w:rPr>
+        <w:t xml:space="preserve"> </w:t>
+      </w:r>
+      <w:proofErr w:type="spellStart"/>
+      <w:proofErr w:type="gramStart"/>
+      <w:r>
+        <w:rPr>
+          <w:b/>
+          <w:bCs/>
+          <w:color w:val="FF0000"/>
+        </w:rPr>
+        <w:t>Hosny</w:t>
+      </w:r>
+      <w:proofErr w:type="spellEnd"/>
+      <w:r>
+        <w:rPr>
+          <w:b/>
+          <w:bCs/>
+          <w:color w:val="FF0000"/>
+        </w:rPr>
+        <w:t xml:space="preserve"> :</w:t>
+      </w:r>
+      <w:proofErr w:type="gramEnd"/>
     </w:p>
     <w:p>
       <w:pPr>
@@ -1914,7 +1862,25 @@
           <w:bCs/>
           <w:color w:val="FF0000"/>
         </w:rPr>
-        <w:t xml:space="preserve">In Insert Function , handling the query if an integer attribute was added to the users information </w:t>
+        <w:t xml:space="preserve">In Insert </w:t>
+      </w:r>
+      <w:proofErr w:type="gramStart"/>
+      <w:r>
+        <w:rPr>
+          <w:b/>
+          <w:bCs/>
+          <w:color w:val="FF0000"/>
+        </w:rPr>
+        <w:t>Function ,</w:t>
+      </w:r>
+      <w:proofErr w:type="gramEnd"/>
+      <w:r>
+        <w:rPr>
+          <w:b/>
+          <w:bCs/>
+          <w:color w:val="FF0000"/>
+        </w:rPr>
+        <w:t xml:space="preserve"> handling the query if an integer attribute was added to the users information </w:t>
       </w:r>
       <w:r>
         <w:rPr>
@@ -1928,6 +1894,91 @@
     <w:p>
       <w:pPr>
         <w:pStyle w:val="ListParagraph"/>
+      </w:pPr>
+    </w:p>
+    <w:p>
+      <w:pPr>
+        <w:pStyle w:val="ListParagraph"/>
+      </w:pPr>
+    </w:p>
+    <w:p>
+      <w:pPr>
+        <w:pStyle w:val="ListParagraph"/>
+      </w:pPr>
+    </w:p>
+    <w:p>
+      <w:pPr>
+        <w:pStyle w:val="ListParagraph"/>
+      </w:pPr>
+    </w:p>
+    <w:p>
+      <w:pPr>
+        <w:pStyle w:val="ListParagraph"/>
+      </w:pPr>
+    </w:p>
+    <w:p>
+      <w:pPr>
+        <w:pStyle w:val="ListParagraph"/>
+      </w:pPr>
+    </w:p>
+    <w:p>
+      <w:pPr>
+        <w:pStyle w:val="ListParagraph"/>
+      </w:pPr>
+    </w:p>
+    <w:p>
+      <w:pPr>
+        <w:pStyle w:val="ListParagraph"/>
+      </w:pPr>
+    </w:p>
+    <w:p>
+      <w:pPr>
+        <w:pStyle w:val="ListParagraph"/>
+      </w:pPr>
+    </w:p>
+    <w:p>
+      <w:pPr>
+        <w:pStyle w:val="ListParagraph"/>
+      </w:pPr>
+    </w:p>
+    <w:p>
+      <w:pPr>
+        <w:pStyle w:val="ListParagraph"/>
+      </w:pPr>
+    </w:p>
+    <w:p>
+      <w:pPr>
+        <w:pStyle w:val="ListParagraph"/>
+      </w:pPr>
+    </w:p>
+    <w:p>
+      <w:pPr>
+        <w:pStyle w:val="ListParagraph"/>
+      </w:pPr>
+    </w:p>
+    <w:p>
+      <w:pPr>
+        <w:pStyle w:val="ListParagraph"/>
+      </w:pPr>
+    </w:p>
+    <w:p>
+      <w:pPr>
+        <w:pStyle w:val="ListParagraph"/>
+      </w:pPr>
+    </w:p>
+    <w:p>
+      <w:pPr>
+        <w:pStyle w:val="ListParagraph"/>
+      </w:pPr>
+    </w:p>
+    <w:p>
+      <w:pPr>
+        <w:pStyle w:val="ListParagraph"/>
+      </w:pPr>
+    </w:p>
+    <w:p>
+      <w:pPr>
+        <w:pStyle w:val="ListParagraph"/>
         <w:rPr>
           <w:rtl/>
         </w:rPr>
@@ -1937,96 +1988,23 @@
       <w:pPr>
         <w:pStyle w:val="Heading1"/>
       </w:pPr>
-      <w:bookmarkStart w:id="5" w:name="_Toc507250135"/>
+      <w:bookmarkStart w:id="4" w:name="_Toc507250135"/>
       <w:r>
         <w:t>Current Trello workspace</w:t>
       </w:r>
-      <w:bookmarkEnd w:id="5"/>
-    </w:p>
-    <w:p>
-      <w:pPr>
-        <w:pStyle w:val="ListParagraph"/>
-        <w:numPr>
-          <w:ilvl w:val="0"/>
-          <w:numId w:val="2"/>
-        </w:numPr>
-        <w:rPr>
-          <w:b/>
-          <w:bCs/>
-          <w:color w:val="FF0000"/>
-        </w:rPr>
-      </w:pPr>
-      <w:r>
-        <w:rPr>
-          <w:b/>
-          <w:bCs/>
-          <w:color w:val="FF0000"/>
-        </w:rPr>
-        <w:t>Provide screen shot for your trello workspace</w:t>
-      </w:r>
-    </w:p>
-    <w:p>
-      <w:pPr>
-        <w:pStyle w:val="ListParagraph"/>
-        <w:numPr>
-          <w:ilvl w:val="0"/>
-          <w:numId w:val="2"/>
-        </w:numPr>
-        <w:rPr>
-          <w:b/>
-          <w:bCs/>
-          <w:color w:val="FF0000"/>
-        </w:rPr>
-      </w:pPr>
-      <w:r>
-        <w:rPr>
-          <w:b/>
-          <w:bCs/>
-          <w:color w:val="FF0000"/>
-        </w:rPr>
-        <w:t>Your screenshot should show product backlog (current requirements) and role of each members</w:t>
-      </w:r>
-    </w:p>
-    <w:p>
-      <w:pPr>
-        <w:pStyle w:val="ListParagraph"/>
-        <w:rPr>
-          <w:b/>
-          <w:bCs/>
-          <w:color w:val="FF0000"/>
-        </w:rPr>
-      </w:pPr>
-      <w:r>
-        <w:rPr>
-          <w:b/>
-          <w:bCs/>
-          <w:color w:val="FF0000"/>
-        </w:rPr>
-        <w:t>Example:</w:t>
-      </w:r>
-    </w:p>
-    <w:p>
-      <w:pPr>
-        <w:pStyle w:val="ListParagraph"/>
-        <w:rPr>
-          <w:b/>
-          <w:bCs/>
-          <w:color w:val="FF0000"/>
-        </w:rPr>
-      </w:pPr>
-      <w:r>
-        <w:rPr>
-          <w:b/>
-          <w:bCs/>
+      <w:bookmarkEnd w:id="4"/>
+    </w:p>
+    <w:p>
+      <w:r>
+        <w:rPr>
           <w:noProof/>
-          <w:color w:val="FF0000"/>
         </w:rPr>
         <w:lastRenderedPageBreak/>
         <w:drawing>
-          <wp:inline distT="0" distB="0" distL="0" distR="0" wp14:anchorId="70162244" wp14:editId="1C2D85F6">
-            <wp:extent cx="6124575" cy="2505075"/>
+          <wp:inline distT="0" distB="0" distL="0" distR="0" wp14:anchorId="72B19FA1" wp14:editId="3F00C2B7">
+            <wp:extent cx="6126480" cy="2808605"/>
             <wp:effectExtent l="0" t="0" r="0" b="0"/>
-            <wp:docPr id="1" name="Picture 1"/>
+            <wp:docPr id="5" name="Picture 5"/>
             <wp:cNvGraphicFramePr>
               <a:graphicFrameLocks xmlns:a="http://schemas.openxmlformats.org/drawingml/2006/main" noChangeAspect="1"/>
             </wp:cNvGraphicFramePr>
@@ -2034,10 +2012,8 @@
               <a:graphicData uri="http://schemas.openxmlformats.org/drawingml/2006/picture">
                 <pic:pic xmlns:pic="http://schemas.openxmlformats.org/drawingml/2006/picture">
                   <pic:nvPicPr>
-                    <pic:cNvPr id="0" name="Picture 1"/>
-                    <pic:cNvPicPr>
-                      <a:picLocks noChangeAspect="1" noChangeArrowheads="1"/>
-                    </pic:cNvPicPr>
+                    <pic:cNvPr id="5" name="1.PNG"/>
+                    <pic:cNvPicPr/>
                   </pic:nvPicPr>
                   <pic:blipFill>
                     <a:blip r:embed="rId14">
@@ -2047,23 +2023,18 @@
                         </a:ext>
                       </a:extLst>
                     </a:blip>
-                    <a:srcRect/>
                     <a:stretch>
                       <a:fillRect/>
                     </a:stretch>
                   </pic:blipFill>
-                  <pic:spPr bwMode="auto">
+                  <pic:spPr>
                     <a:xfrm>
                       <a:off x="0" y="0"/>
-                      <a:ext cx="6124575" cy="2505075"/>
+                      <a:ext cx="6126480" cy="2808605"/>
                     </a:xfrm>
                     <a:prstGeom prst="rect">
                       <a:avLst/>
                     </a:prstGeom>
-                    <a:noFill/>
-                    <a:ln>
-                      <a:noFill/>
-                    </a:ln>
                   </pic:spPr>
                 </pic:pic>
               </a:graphicData>
@@ -2071,43 +2042,56 @@
           </wp:inline>
         </w:drawing>
       </w:r>
-    </w:p>
-    <w:p>
-      <w:pPr>
-        <w:pStyle w:val="ListParagraph"/>
-        <w:rPr>
-          <w:b/>
-          <w:bCs/>
-          <w:color w:val="FF0000"/>
-        </w:rPr>
-      </w:pPr>
-    </w:p>
-    <w:p>
-      <w:pPr>
-        <w:pStyle w:val="ListParagraph"/>
-        <w:rPr>
-          <w:b/>
-          <w:bCs/>
-          <w:color w:val="FF0000"/>
-          <w:sz w:val="24"/>
-          <w:szCs w:val="24"/>
-        </w:rPr>
-      </w:pPr>
-      <w:r>
-        <w:rPr>
-          <w:b/>
-          <w:bCs/>
-          <w:color w:val="FF0000"/>
-          <w:sz w:val="24"/>
-          <w:szCs w:val="24"/>
-        </w:rPr>
-        <w:t>Note black boxes which state who is responsible for each requirement</w:t>
-      </w:r>
-    </w:p>
-    <w:p/>
+      <w:r>
+        <w:rPr>
+          <w:noProof/>
+        </w:rPr>
+        <w:drawing>
+          <wp:inline distT="0" distB="0" distL="0" distR="0" wp14:anchorId="0ECD7652" wp14:editId="1B3AB801">
+            <wp:extent cx="6126480" cy="2785110"/>
+            <wp:effectExtent l="0" t="0" r="0" b="0"/>
+            <wp:docPr id="6" name="Picture 6"/>
+            <wp:cNvGraphicFramePr>
+              <a:graphicFrameLocks xmlns:a="http://schemas.openxmlformats.org/drawingml/2006/main" noChangeAspect="1"/>
+            </wp:cNvGraphicFramePr>
+            <a:graphic xmlns:a="http://schemas.openxmlformats.org/drawingml/2006/main">
+              <a:graphicData uri="http://schemas.openxmlformats.org/drawingml/2006/picture">
+                <pic:pic xmlns:pic="http://schemas.openxmlformats.org/drawingml/2006/picture">
+                  <pic:nvPicPr>
+                    <pic:cNvPr id="6" name="2.PNG"/>
+                    <pic:cNvPicPr/>
+                  </pic:nvPicPr>
+                  <pic:blipFill>
+                    <a:blip r:embed="rId15">
+                      <a:extLst>
+                        <a:ext uri="{28A0092B-C50C-407E-A947-70E740481C1C}">
+                          <a14:useLocalDpi xmlns:a14="http://schemas.microsoft.com/office/drawing/2010/main" val="0"/>
+                        </a:ext>
+                      </a:extLst>
+                    </a:blip>
+                    <a:stretch>
+                      <a:fillRect/>
+                    </a:stretch>
+                  </pic:blipFill>
+                  <pic:spPr>
+                    <a:xfrm>
+                      <a:off x="0" y="0"/>
+                      <a:ext cx="6126480" cy="2785110"/>
+                    </a:xfrm>
+                    <a:prstGeom prst="rect">
+                      <a:avLst/>
+                    </a:prstGeom>
+                  </pic:spPr>
+                </pic:pic>
+              </a:graphicData>
+            </a:graphic>
+          </wp:inline>
+        </w:drawing>
+      </w:r>
+    </w:p>
     <w:sectPr>
-      <w:headerReference w:type="default" r:id="rId15"/>
-      <w:footerReference w:type="default" r:id="rId16"/>
+      <w:headerReference w:type="default" r:id="rId16"/>
+      <w:footerReference w:type="default" r:id="rId17"/>
       <w:pgSz w:w="12240" w:h="15840"/>
       <w:pgMar w:top="1152" w:right="1296" w:bottom="1008" w:left="1296" w:header="720" w:footer="720" w:gutter="0"/>
       <w:cols w:space="720"/>
@@ -2469,7 +2453,29 @@
         <w:szCs w:val="40"/>
         <w:highlight w:val="black"/>
       </w:rPr>
-      <w:t>Team Name, Proj Name</w:t>
+      <w:t xml:space="preserve">Team Name, </w:t>
+    </w:r>
+    <w:proofErr w:type="spellStart"/>
+    <w:r>
+      <w:rPr>
+        <w:rFonts w:asciiTheme="majorHAnsi" w:hAnsiTheme="majorHAnsi"/>
+        <w:color w:val="FF0000"/>
+        <w:sz w:val="40"/>
+        <w:szCs w:val="40"/>
+        <w:highlight w:val="black"/>
+      </w:rPr>
+      <w:t>Proj</w:t>
+    </w:r>
+    <w:proofErr w:type="spellEnd"/>
+    <w:r>
+      <w:rPr>
+        <w:rFonts w:asciiTheme="majorHAnsi" w:hAnsiTheme="majorHAnsi"/>
+        <w:color w:val="FF0000"/>
+        <w:sz w:val="40"/>
+        <w:szCs w:val="40"/>
+        <w:highlight w:val="black"/>
+      </w:rPr>
+      <w:t xml:space="preserve"> Name</w:t>
     </w:r>
   </w:p>
   <w:p>
@@ -2638,6 +2644,119 @@
     </w:lvl>
   </w:abstractNum>
   <w:abstractNum w:abstractNumId="1" w15:restartNumberingAfterBreak="0">
+    <w:nsid w:val="1EA71518"/>
+    <w:multiLevelType w:val="hybridMultilevel"/>
+    <w:tmpl w:val="D26273AC"/>
+    <w:lvl w:ilvl="0" w:tplc="04090001">
+      <w:start w:val="1"/>
+      <w:numFmt w:val="bullet"/>
+      <w:lvlText w:val=""/>
+      <w:lvlJc w:val="left"/>
+      <w:pPr>
+        <w:ind w:left="855" w:hanging="360"/>
+      </w:pPr>
+      <w:rPr>
+        <w:rFonts w:ascii="Symbol" w:hAnsi="Symbol" w:hint="default"/>
+      </w:rPr>
+    </w:lvl>
+    <w:lvl w:ilvl="1" w:tplc="04090003" w:tentative="1">
+      <w:start w:val="1"/>
+      <w:numFmt w:val="bullet"/>
+      <w:lvlText w:val="o"/>
+      <w:lvlJc w:val="left"/>
+      <w:pPr>
+        <w:ind w:left="1575" w:hanging="360"/>
+      </w:pPr>
+      <w:rPr>
+        <w:rFonts w:ascii="Courier New" w:hAnsi="Courier New" w:cs="Courier New" w:hint="default"/>
+      </w:rPr>
+    </w:lvl>
+    <w:lvl w:ilvl="2" w:tplc="04090005" w:tentative="1">
+      <w:start w:val="1"/>
+      <w:numFmt w:val="bullet"/>
+      <w:lvlText w:val=""/>
+      <w:lvlJc w:val="left"/>
+      <w:pPr>
+        <w:ind w:left="2295" w:hanging="360"/>
+      </w:pPr>
+      <w:rPr>
+        <w:rFonts w:ascii="Wingdings" w:hAnsi="Wingdings" w:hint="default"/>
+      </w:rPr>
+    </w:lvl>
+    <w:lvl w:ilvl="3" w:tplc="04090001" w:tentative="1">
+      <w:start w:val="1"/>
+      <w:numFmt w:val="bullet"/>
+      <w:lvlText w:val=""/>
+      <w:lvlJc w:val="left"/>
+      <w:pPr>
+        <w:ind w:left="3015" w:hanging="360"/>
+      </w:pPr>
+      <w:rPr>
+        <w:rFonts w:ascii="Symbol" w:hAnsi="Symbol" w:hint="default"/>
+      </w:rPr>
+    </w:lvl>
+    <w:lvl w:ilvl="4" w:tplc="04090003" w:tentative="1">
+      <w:start w:val="1"/>
+      <w:numFmt w:val="bullet"/>
+      <w:lvlText w:val="o"/>
+      <w:lvlJc w:val="left"/>
+      <w:pPr>
+        <w:ind w:left="3735" w:hanging="360"/>
+      </w:pPr>
+      <w:rPr>
+        <w:rFonts w:ascii="Courier New" w:hAnsi="Courier New" w:cs="Courier New" w:hint="default"/>
+      </w:rPr>
+    </w:lvl>
+    <w:lvl w:ilvl="5" w:tplc="04090005" w:tentative="1">
+      <w:start w:val="1"/>
+      <w:numFmt w:val="bullet"/>
+      <w:lvlText w:val=""/>
+      <w:lvlJc w:val="left"/>
+      <w:pPr>
+        <w:ind w:left="4455" w:hanging="360"/>
+      </w:pPr>
+      <w:rPr>
+        <w:rFonts w:ascii="Wingdings" w:hAnsi="Wingdings" w:hint="default"/>
+      </w:rPr>
+    </w:lvl>
+    <w:lvl w:ilvl="6" w:tplc="04090001" w:tentative="1">
+      <w:start w:val="1"/>
+      <w:numFmt w:val="bullet"/>
+      <w:lvlText w:val=""/>
+      <w:lvlJc w:val="left"/>
+      <w:pPr>
+        <w:ind w:left="5175" w:hanging="360"/>
+      </w:pPr>
+      <w:rPr>
+        <w:rFonts w:ascii="Symbol" w:hAnsi="Symbol" w:hint="default"/>
+      </w:rPr>
+    </w:lvl>
+    <w:lvl w:ilvl="7" w:tplc="04090003" w:tentative="1">
+      <w:start w:val="1"/>
+      <w:numFmt w:val="bullet"/>
+      <w:lvlText w:val="o"/>
+      <w:lvlJc w:val="left"/>
+      <w:pPr>
+        <w:ind w:left="5895" w:hanging="360"/>
+      </w:pPr>
+      <w:rPr>
+        <w:rFonts w:ascii="Courier New" w:hAnsi="Courier New" w:cs="Courier New" w:hint="default"/>
+      </w:rPr>
+    </w:lvl>
+    <w:lvl w:ilvl="8" w:tplc="04090005" w:tentative="1">
+      <w:start w:val="1"/>
+      <w:numFmt w:val="bullet"/>
+      <w:lvlText w:val=""/>
+      <w:lvlJc w:val="left"/>
+      <w:pPr>
+        <w:ind w:left="6615" w:hanging="360"/>
+      </w:pPr>
+      <w:rPr>
+        <w:rFonts w:ascii="Wingdings" w:hAnsi="Wingdings" w:hint="default"/>
+      </w:rPr>
+    </w:lvl>
+  </w:abstractNum>
+  <w:abstractNum w:abstractNumId="2" w15:restartNumberingAfterBreak="0">
     <w:nsid w:val="3882077B"/>
     <w:multiLevelType w:val="hybridMultilevel"/>
     <w:tmpl w:val="2EBA044A"/>
@@ -2750,7 +2869,7 @@
       </w:rPr>
     </w:lvl>
   </w:abstractNum>
-  <w:abstractNum w:abstractNumId="2" w15:restartNumberingAfterBreak="0">
+  <w:abstractNum w:abstractNumId="3" w15:restartNumberingAfterBreak="0">
     <w:nsid w:val="3A296CA2"/>
     <w:multiLevelType w:val="hybridMultilevel"/>
     <w:tmpl w:val="B05408B0"/>
@@ -2863,7 +2982,7 @@
       </w:rPr>
     </w:lvl>
   </w:abstractNum>
-  <w:abstractNum w:abstractNumId="3" w15:restartNumberingAfterBreak="0">
+  <w:abstractNum w:abstractNumId="4" w15:restartNumberingAfterBreak="0">
     <w:nsid w:val="58515B9C"/>
     <w:multiLevelType w:val="hybridMultilevel"/>
     <w:tmpl w:val="6B5C2178"/>
@@ -2976,7 +3095,7 @@
       </w:rPr>
     </w:lvl>
   </w:abstractNum>
-  <w:abstractNum w:abstractNumId="4" w15:restartNumberingAfterBreak="0">
+  <w:abstractNum w:abstractNumId="5" w15:restartNumberingAfterBreak="0">
     <w:nsid w:val="5D9B3D8B"/>
     <w:multiLevelType w:val="hybridMultilevel"/>
     <w:tmpl w:val="9AA8B472"/>
@@ -3090,19 +3209,22 @@
     </w:lvl>
   </w:abstractNum>
   <w:num w:numId="1">
-    <w:abstractNumId w:val="3"/>
+    <w:abstractNumId w:val="4"/>
   </w:num>
   <w:num w:numId="2">
     <w:abstractNumId w:val="0"/>
   </w:num>
   <w:num w:numId="3">
+    <w:abstractNumId w:val="3"/>
+  </w:num>
+  <w:num w:numId="4">
     <w:abstractNumId w:val="2"/>
   </w:num>
-  <w:num w:numId="4">
+  <w:num w:numId="5">
+    <w:abstractNumId w:val="5"/>
+  </w:num>
+  <w:num w:numId="6">
     <w:abstractNumId w:val="1"/>
-  </w:num>
-  <w:num w:numId="5">
-    <w:abstractNumId w:val="4"/>
   </w:num>
   <w:numIdMacAtCleanup w:val="4"/>
 </w:numbering>
@@ -4847,7 +4969,7 @@
 </file>
 
 <file path=customXml/itemProps1.xml><?xml version="1.0" encoding="utf-8"?>
-<ds:datastoreItem xmlns:ds="http://schemas.openxmlformats.org/officeDocument/2006/customXml" ds:itemID="{13843B3E-AB27-4FA6-87DF-CF41EB4BCB22}">
+<ds:datastoreItem xmlns:ds="http://schemas.openxmlformats.org/officeDocument/2006/customXml" ds:itemID="{F7072F6C-5135-425D-BA12-8497969DCA41}">
   <ds:schemaRefs>
     <ds:schemaRef ds:uri="http://schemas.openxmlformats.org/officeDocument/2006/bibliography"/>
   </ds:schemaRefs>

</xml_diff>

<commit_message>
change REgister type from get to post
</commit_message>
<xml_diff>
--- a/SE-II-2020-Daily scrum meeting template.docx
+++ b/SE-II-2020-Daily scrum meeting template.docx
@@ -1118,8 +1118,6 @@
         </w:rPr>
         <w:t xml:space="preserve">Review project description </w:t>
       </w:r>
-      <w:bookmarkStart w:id="1" w:name="_GoBack"/>
-      <w:bookmarkEnd w:id="1"/>
     </w:p>
     <w:p>
       <w:pPr>
@@ -1317,7 +1315,7 @@
           <w:bCs/>
         </w:rPr>
       </w:pPr>
-      <w:bookmarkStart w:id="2" w:name="_Toc507250133"/>
+      <w:bookmarkStart w:id="1" w:name="_Toc507250133"/>
       <w:r>
         <w:rPr>
           <w:b/>
@@ -1668,14 +1666,7 @@
           <w:b/>
           <w:bCs/>
         </w:rPr>
-        <w:t>Day</w:t>
-      </w:r>
-      <w:r>
-        <w:rPr>
-          <w:b/>
-          <w:bCs/>
-        </w:rPr>
-        <w:t>5 (All tram was working together)</w:t>
+        <w:t>Day5 (All tram was working together)</w:t>
       </w:r>
     </w:p>
     <w:p>
@@ -1762,7 +1753,7 @@
         </w:rPr>
       </w:pPr>
     </w:p>
-    <w:bookmarkEnd w:id="2"/>
+    <w:bookmarkEnd w:id="1"/>
     <w:p>
       <w:pPr>
         <w:pStyle w:val="ListParagraph"/>
@@ -1778,11 +1769,11 @@
       <w:pPr>
         <w:pStyle w:val="Heading1"/>
       </w:pPr>
-      <w:bookmarkStart w:id="3" w:name="_Toc507250134"/>
+      <w:bookmarkStart w:id="2" w:name="_Toc507250134"/>
       <w:r>
         <w:t>Current obstacles</w:t>
       </w:r>
-      <w:bookmarkEnd w:id="3"/>
+      <w:bookmarkEnd w:id="2"/>
     </w:p>
     <w:p>
       <w:pPr>
@@ -1979,6 +1970,73 @@
     <w:p>
       <w:pPr>
         <w:pStyle w:val="ListParagraph"/>
+      </w:pPr>
+    </w:p>
+    <w:p>
+      <w:pPr>
+        <w:pStyle w:val="ListParagraph"/>
+      </w:pPr>
+    </w:p>
+    <w:p>
+      <w:pPr>
+        <w:pStyle w:val="ListParagraph"/>
+      </w:pPr>
+    </w:p>
+    <w:p>
+      <w:pPr>
+        <w:pStyle w:val="ListParagraph"/>
+      </w:pPr>
+    </w:p>
+    <w:p>
+      <w:pPr>
+        <w:pStyle w:val="ListParagraph"/>
+      </w:pPr>
+    </w:p>
+    <w:p>
+      <w:pPr>
+        <w:pStyle w:val="ListParagraph"/>
+      </w:pPr>
+    </w:p>
+    <w:p>
+      <w:pPr>
+        <w:pStyle w:val="ListParagraph"/>
+      </w:pPr>
+    </w:p>
+    <w:p>
+      <w:pPr>
+        <w:pStyle w:val="ListParagraph"/>
+      </w:pPr>
+    </w:p>
+    <w:p>
+      <w:pPr>
+        <w:pStyle w:val="ListParagraph"/>
+      </w:pPr>
+    </w:p>
+    <w:p>
+      <w:pPr>
+        <w:pStyle w:val="ListParagraph"/>
+      </w:pPr>
+    </w:p>
+    <w:p>
+      <w:pPr>
+        <w:pStyle w:val="ListParagraph"/>
+      </w:pPr>
+    </w:p>
+    <w:p>
+      <w:pPr>
+        <w:pStyle w:val="ListParagraph"/>
+      </w:pPr>
+      <w:bookmarkStart w:id="3" w:name="_GoBack"/>
+      <w:bookmarkEnd w:id="3"/>
+    </w:p>
+    <w:p>
+      <w:pPr>
+        <w:pStyle w:val="ListParagraph"/>
+      </w:pPr>
+    </w:p>
+    <w:p>
+      <w:pPr>
+        <w:pStyle w:val="ListParagraph"/>
         <w:rPr>
           <w:rtl/>
         </w:rPr>
@@ -1990,6 +2048,7 @@
       </w:pPr>
       <w:bookmarkStart w:id="4" w:name="_Toc507250135"/>
       <w:r>
+        <w:lastRenderedPageBreak/>
         <w:t>Current Trello workspace</w:t>
       </w:r>
       <w:bookmarkEnd w:id="4"/>
@@ -1999,7 +2058,6 @@
         <w:rPr>
           <w:noProof/>
         </w:rPr>
-        <w:lastRenderedPageBreak/>
         <w:drawing>
           <wp:inline distT="0" distB="0" distL="0" distR="0" wp14:anchorId="72B19FA1" wp14:editId="3F00C2B7">
             <wp:extent cx="6126480" cy="2808605"/>
@@ -4969,7 +5027,7 @@
 </file>
 
 <file path=customXml/itemProps1.xml><?xml version="1.0" encoding="utf-8"?>
-<ds:datastoreItem xmlns:ds="http://schemas.openxmlformats.org/officeDocument/2006/customXml" ds:itemID="{F7072F6C-5135-425D-BA12-8497969DCA41}">
+<ds:datastoreItem xmlns:ds="http://schemas.openxmlformats.org/officeDocument/2006/customXml" ds:itemID="{5998FF92-8310-4E4A-AB31-C6B3F583BE6D}">
   <ds:schemaRefs>
     <ds:schemaRef ds:uri="http://schemas.openxmlformats.org/officeDocument/2006/bibliography"/>
   </ds:schemaRefs>

</xml_diff>